<commit_message>
new reports after fixing issues
</commit_message>
<xml_diff>
--- a/reports/act_report.docx
+++ b/reports/act_report.docx
@@ -925,23 +925,7 @@
           <w:sz w:val="24"/>
           <w:szCs w:val="24"/>
         </w:rPr>
-        <w:t>Tidiness</w:t>
-      </w:r>
-      <w:r>
-        <w:rPr>
-          <w:rFonts w:ascii="Times New Roman" w:eastAsia="Times New Roman" w:hAnsi="Times New Roman" w:cs="Times New Roman"/>
-          <w:sz w:val="24"/>
-          <w:szCs w:val="24"/>
-        </w:rPr>
-        <w:t xml:space="preserve"> Issue</w:t>
-      </w:r>
-      <w:r>
-        <w:rPr>
-          <w:rFonts w:ascii="Times New Roman" w:eastAsia="Times New Roman" w:hAnsi="Times New Roman" w:cs="Times New Roman"/>
-          <w:sz w:val="24"/>
-          <w:szCs w:val="24"/>
-        </w:rPr>
-        <w:t>.</w:t>
+        <w:t>Tidiness Issue.</w:t>
       </w:r>
     </w:p>
     <w:p>
@@ -1261,17 +1245,7 @@
           <w:sz w:val="24"/>
           <w:szCs w:val="24"/>
         </w:rPr>
-        <w:t>T</w:t>
-      </w:r>
-      <w:r>
-        <w:rPr>
-          <w:rFonts w:ascii="Times New Roman" w:eastAsia="Times New Roman" w:hAnsi="Times New Roman" w:cs="Times New Roman"/>
-          <w:b/>
-          <w:bCs/>
-          <w:sz w:val="24"/>
-          <w:szCs w:val="24"/>
-        </w:rPr>
-        <w:t xml:space="preserve">here </w:t>
+        <w:t xml:space="preserve">There </w:t>
       </w:r>
       <w:r>
         <w:rPr>
@@ -1473,7 +1447,15 @@
     <w:p>
       <w:pPr>
         <w:pStyle w:val="ListParagraph"/>
-        <w:ind w:left="1080"/>
+        <w:rPr>
+          <w:rFonts w:ascii="Times New Roman" w:eastAsia="Times New Roman" w:hAnsi="Times New Roman" w:cs="Times New Roman"/>
+          <w:sz w:val="24"/>
+          <w:szCs w:val="24"/>
+        </w:rPr>
+      </w:pPr>
+    </w:p>
+    <w:p>
+      <w:pPr>
         <w:rPr>
           <w:rFonts w:ascii="Times New Roman" w:eastAsia="Times New Roman" w:hAnsi="Times New Roman" w:cs="Times New Roman"/>
           <w:sz w:val="24"/>
@@ -1489,10 +1471,10 @@
         </w:rPr>
         <w:lastRenderedPageBreak/>
         <w:drawing>
-          <wp:inline distT="0" distB="0" distL="0" distR="0" wp14:anchorId="1B8B66E6" wp14:editId="13B2CE47">
-            <wp:extent cx="4817744" cy="3211830"/>
-            <wp:effectExtent l="0" t="0" r="0" b="7620"/>
-            <wp:docPr id="1" name="Picture 1"/>
+          <wp:inline distT="0" distB="0" distL="0" distR="0" wp14:anchorId="50D646A5" wp14:editId="553A1897">
+            <wp:extent cx="5485714" cy="3657143"/>
+            <wp:effectExtent l="0" t="0" r="0" b="635"/>
+            <wp:docPr id="4" name="Picture 4"/>
             <wp:cNvGraphicFramePr>
               <a:graphicFrameLocks xmlns:a="http://schemas.openxmlformats.org/drawingml/2006/main" noChangeAspect="1"/>
             </wp:cNvGraphicFramePr>
@@ -1500,275 +1482,11 @@
               <a:graphicData uri="http://schemas.openxmlformats.org/drawingml/2006/picture">
                 <pic:pic xmlns:pic="http://schemas.openxmlformats.org/drawingml/2006/picture">
                   <pic:nvPicPr>
-                    <pic:cNvPr id="1" name="Picture 1"/>
+                    <pic:cNvPr id="4" name="Picture 4"/>
                     <pic:cNvPicPr/>
                   </pic:nvPicPr>
                   <pic:blipFill>
                     <a:blip r:embed="rId7">
-                      <a:extLst>
-                        <a:ext uri="{28A0092B-C50C-407E-A947-70E740481C1C}">
-                          <a14:useLocalDpi xmlns:a14="http://schemas.microsoft.com/office/drawing/2010/main" val="0"/>
-                        </a:ext>
-                      </a:extLst>
-                    </a:blip>
-                    <a:stretch>
-                      <a:fillRect/>
-                    </a:stretch>
-                  </pic:blipFill>
-                  <pic:spPr>
-                    <a:xfrm>
-                      <a:off x="0" y="0"/>
-                      <a:ext cx="4869878" cy="3246586"/>
-                    </a:xfrm>
-                    <a:prstGeom prst="rect">
-                      <a:avLst/>
-                    </a:prstGeom>
-                  </pic:spPr>
-                </pic:pic>
-              </a:graphicData>
-            </a:graphic>
-          </wp:inline>
-        </w:drawing>
-      </w:r>
-    </w:p>
-    <w:p>
-      <w:pPr>
-        <w:pStyle w:val="ListParagraph"/>
-        <w:numPr>
-          <w:ilvl w:val="0"/>
-          <w:numId w:val="1"/>
-        </w:numPr>
-        <w:rPr>
-          <w:rFonts w:ascii="Times New Roman" w:eastAsia="Times New Roman" w:hAnsi="Times New Roman" w:cs="Times New Roman"/>
-          <w:b/>
-          <w:bCs/>
-          <w:sz w:val="24"/>
-          <w:szCs w:val="24"/>
-        </w:rPr>
-      </w:pPr>
-      <w:r>
-        <w:rPr>
-          <w:rFonts w:ascii="Times New Roman" w:eastAsia="Times New Roman" w:hAnsi="Times New Roman" w:cs="Times New Roman"/>
-          <w:b/>
-          <w:bCs/>
-          <w:sz w:val="24"/>
-          <w:szCs w:val="24"/>
-        </w:rPr>
-        <w:t xml:space="preserve">Most tweets about </w:t>
-      </w:r>
-      <w:proofErr w:type="spellStart"/>
-      <w:r>
-        <w:rPr>
-          <w:rFonts w:ascii="Times New Roman" w:eastAsia="Times New Roman" w:hAnsi="Times New Roman" w:cs="Times New Roman"/>
-          <w:b/>
-          <w:bCs/>
-          <w:sz w:val="24"/>
-          <w:szCs w:val="24"/>
-        </w:rPr>
-        <w:t>pupper</w:t>
-      </w:r>
-      <w:proofErr w:type="spellEnd"/>
-      <w:r>
-        <w:rPr>
-          <w:rFonts w:ascii="Times New Roman" w:eastAsia="Times New Roman" w:hAnsi="Times New Roman" w:cs="Times New Roman"/>
-          <w:b/>
-          <w:bCs/>
-          <w:sz w:val="24"/>
-          <w:szCs w:val="24"/>
-        </w:rPr>
-        <w:t xml:space="preserve"> dogs</w:t>
-      </w:r>
-    </w:p>
-    <w:p>
-      <w:pPr>
-        <w:pStyle w:val="ListParagraph"/>
-        <w:ind w:left="360"/>
-        <w:rPr>
-          <w:rFonts w:ascii="Times New Roman" w:eastAsia="Times New Roman" w:hAnsi="Times New Roman" w:cs="Times New Roman"/>
-          <w:b/>
-          <w:bCs/>
-          <w:sz w:val="24"/>
-          <w:szCs w:val="24"/>
-        </w:rPr>
-      </w:pPr>
-    </w:p>
-    <w:p>
-      <w:pPr>
-        <w:pStyle w:val="ListParagraph"/>
-        <w:numPr>
-          <w:ilvl w:val="0"/>
-          <w:numId w:val="3"/>
-        </w:numPr>
-        <w:rPr>
-          <w:rFonts w:ascii="Times New Roman" w:eastAsia="Times New Roman" w:hAnsi="Times New Roman" w:cs="Times New Roman"/>
-          <w:sz w:val="24"/>
-          <w:szCs w:val="24"/>
-        </w:rPr>
-      </w:pPr>
-      <w:r>
-        <w:rPr>
-          <w:rFonts w:ascii="Times New Roman" w:eastAsia="Times New Roman" w:hAnsi="Times New Roman" w:cs="Times New Roman"/>
-          <w:sz w:val="24"/>
-          <w:szCs w:val="24"/>
-        </w:rPr>
-        <w:t xml:space="preserve">After seeing stats about </w:t>
-      </w:r>
-      <w:r>
-        <w:rPr>
-          <w:rFonts w:ascii="Times New Roman" w:eastAsia="Times New Roman" w:hAnsi="Times New Roman" w:cs="Times New Roman"/>
-          <w:sz w:val="24"/>
-          <w:szCs w:val="24"/>
-        </w:rPr>
-        <w:t>dog stage,</w:t>
-      </w:r>
-      <w:r>
-        <w:rPr>
-          <w:rFonts w:ascii="Times New Roman" w:eastAsia="Times New Roman" w:hAnsi="Times New Roman" w:cs="Times New Roman"/>
-          <w:sz w:val="24"/>
-          <w:szCs w:val="24"/>
-        </w:rPr>
-        <w:t xml:space="preserve"> it pops out that most tweets for </w:t>
-      </w:r>
-      <w:proofErr w:type="spellStart"/>
-      <w:r>
-        <w:rPr>
-          <w:rFonts w:ascii="Times New Roman" w:eastAsia="Times New Roman" w:hAnsi="Times New Roman" w:cs="Times New Roman"/>
-          <w:sz w:val="24"/>
-          <w:szCs w:val="24"/>
-        </w:rPr>
-        <w:t>pupper</w:t>
-      </w:r>
-      <w:proofErr w:type="spellEnd"/>
-      <w:r>
-        <w:rPr>
-          <w:rFonts w:ascii="Times New Roman" w:eastAsia="Times New Roman" w:hAnsi="Times New Roman" w:cs="Times New Roman"/>
-          <w:sz w:val="24"/>
-          <w:szCs w:val="24"/>
-        </w:rPr>
-        <w:t xml:space="preserve"> compared to other dog stages.</w:t>
-      </w:r>
-      <w:r>
-        <w:rPr>
-          <w:rFonts w:ascii="Times New Roman" w:eastAsia="Times New Roman" w:hAnsi="Times New Roman" w:cs="Times New Roman"/>
-          <w:noProof/>
-          <w:sz w:val="24"/>
-          <w:szCs w:val="24"/>
-        </w:rPr>
-        <w:t xml:space="preserve"> </w:t>
-      </w:r>
-    </w:p>
-    <w:p>
-      <w:pPr>
-        <w:pStyle w:val="ListParagraph"/>
-        <w:ind w:left="1080"/>
-        <w:rPr>
-          <w:rFonts w:ascii="Times New Roman" w:eastAsia="Times New Roman" w:hAnsi="Times New Roman" w:cs="Times New Roman"/>
-          <w:sz w:val="24"/>
-          <w:szCs w:val="24"/>
-        </w:rPr>
-      </w:pPr>
-    </w:p>
-    <w:p>
-      <w:pPr>
-        <w:pStyle w:val="ListParagraph"/>
-        <w:ind w:left="1080"/>
-        <w:rPr>
-          <w:rFonts w:ascii="Times New Roman" w:eastAsia="Times New Roman" w:hAnsi="Times New Roman" w:cs="Times New Roman"/>
-          <w:sz w:val="24"/>
-          <w:szCs w:val="24"/>
-        </w:rPr>
-      </w:pPr>
-    </w:p>
-    <w:p>
-      <w:pPr>
-        <w:ind w:left="720"/>
-        <w:rPr>
-          <w:rFonts w:ascii="Times New Roman" w:eastAsia="Times New Roman" w:hAnsi="Times New Roman" w:cs="Times New Roman"/>
-          <w:sz w:val="24"/>
-          <w:szCs w:val="24"/>
-        </w:rPr>
-      </w:pPr>
-      <w:r>
-        <w:rPr>
-          <w:noProof/>
-        </w:rPr>
-        <w:drawing>
-          <wp:inline distT="0" distB="0" distL="0" distR="0" wp14:anchorId="6913A64B" wp14:editId="31DF6BD4">
-            <wp:extent cx="3193057" cy="1280271"/>
-            <wp:effectExtent l="0" t="0" r="7620" b="0"/>
-            <wp:docPr id="2" name="Picture 2"/>
-            <wp:cNvGraphicFramePr>
-              <a:graphicFrameLocks xmlns:a="http://schemas.openxmlformats.org/drawingml/2006/main" noChangeAspect="1"/>
-            </wp:cNvGraphicFramePr>
-            <a:graphic xmlns:a="http://schemas.openxmlformats.org/drawingml/2006/main">
-              <a:graphicData uri="http://schemas.openxmlformats.org/drawingml/2006/picture">
-                <pic:pic xmlns:pic="http://schemas.openxmlformats.org/drawingml/2006/picture">
-                  <pic:nvPicPr>
-                    <pic:cNvPr id="2" name="Picture 2"/>
-                    <pic:cNvPicPr/>
-                  </pic:nvPicPr>
-                  <pic:blipFill>
-                    <a:blip r:embed="rId8">
-                      <a:extLst>
-                        <a:ext uri="{28A0092B-C50C-407E-A947-70E740481C1C}">
-                          <a14:useLocalDpi xmlns:a14="http://schemas.microsoft.com/office/drawing/2010/main" val="0"/>
-                        </a:ext>
-                      </a:extLst>
-                    </a:blip>
-                    <a:stretch>
-                      <a:fillRect/>
-                    </a:stretch>
-                  </pic:blipFill>
-                  <pic:spPr>
-                    <a:xfrm>
-                      <a:off x="0" y="0"/>
-                      <a:ext cx="3193057" cy="1280271"/>
-                    </a:xfrm>
-                    <a:prstGeom prst="rect">
-                      <a:avLst/>
-                    </a:prstGeom>
-                  </pic:spPr>
-                </pic:pic>
-              </a:graphicData>
-            </a:graphic>
-          </wp:inline>
-        </w:drawing>
-      </w:r>
-    </w:p>
-    <w:p>
-      <w:pPr>
-        <w:ind w:left="720"/>
-        <w:rPr>
-          <w:rFonts w:ascii="Times New Roman" w:eastAsia="Times New Roman" w:hAnsi="Times New Roman" w:cs="Times New Roman"/>
-          <w:sz w:val="24"/>
-          <w:szCs w:val="24"/>
-        </w:rPr>
-      </w:pPr>
-      <w:r>
-        <w:rPr>
-          <w:rFonts w:ascii="Times New Roman" w:eastAsia="Times New Roman" w:hAnsi="Times New Roman" w:cs="Times New Roman"/>
-          <w:noProof/>
-          <w:sz w:val="24"/>
-          <w:szCs w:val="24"/>
-        </w:rPr>
-        <w:lastRenderedPageBreak/>
-        <w:drawing>
-          <wp:inline distT="0" distB="0" distL="0" distR="0" wp14:anchorId="406B3830" wp14:editId="7BCBC0F2">
-            <wp:extent cx="5485714" cy="3657143"/>
-            <wp:effectExtent l="0" t="0" r="0" b="0"/>
-            <wp:docPr id="3" name="Picture 3"/>
-            <wp:cNvGraphicFramePr>
-              <a:graphicFrameLocks xmlns:a="http://schemas.openxmlformats.org/drawingml/2006/main" noChangeAspect="1"/>
-            </wp:cNvGraphicFramePr>
-            <a:graphic xmlns:a="http://schemas.openxmlformats.org/drawingml/2006/main">
-              <a:graphicData uri="http://schemas.openxmlformats.org/drawingml/2006/picture">
-                <pic:pic xmlns:pic="http://schemas.openxmlformats.org/drawingml/2006/picture">
-                  <pic:nvPicPr>
-                    <pic:cNvPr id="3" name="Picture 3"/>
-                    <pic:cNvPicPr/>
-                  </pic:nvPicPr>
-                  <pic:blipFill>
-                    <a:blip r:embed="rId9">
                       <a:extLst>
                         <a:ext uri="{28A0092B-C50C-407E-A947-70E740481C1C}">
                           <a14:useLocalDpi xmlns:a14="http://schemas.microsoft.com/office/drawing/2010/main" val="0"/>
@@ -1794,14 +1512,17 @@
           </wp:inline>
         </w:drawing>
       </w:r>
-      <w:r>
-        <w:rPr>
-          <w:rFonts w:ascii="Times New Roman" w:eastAsia="Times New Roman" w:hAnsi="Times New Roman" w:cs="Times New Roman"/>
-          <w:sz w:val="24"/>
-          <w:szCs w:val="24"/>
-        </w:rPr>
-        <w:br/>
-      </w:r>
+    </w:p>
+    <w:p>
+      <w:pPr>
+        <w:pStyle w:val="ListParagraph"/>
+        <w:ind w:left="1080"/>
+        <w:rPr>
+          <w:rFonts w:ascii="Times New Roman" w:eastAsia="Times New Roman" w:hAnsi="Times New Roman" w:cs="Times New Roman"/>
+          <w:sz w:val="24"/>
+          <w:szCs w:val="24"/>
+        </w:rPr>
+      </w:pPr>
     </w:p>
     <w:p>
       <w:pPr>
@@ -1826,17 +1547,29 @@
           <w:sz w:val="24"/>
           <w:szCs w:val="24"/>
         </w:rPr>
-        <w:t>T</w:t>
-      </w:r>
-      <w:r>
-        <w:rPr>
-          <w:rFonts w:ascii="Times New Roman" w:eastAsia="Times New Roman" w:hAnsi="Times New Roman" w:cs="Times New Roman"/>
-          <w:b/>
-          <w:bCs/>
-          <w:sz w:val="24"/>
-          <w:szCs w:val="24"/>
-        </w:rPr>
-        <w:t>op 10 most common names for dogs</w:t>
+        <w:t xml:space="preserve">Most tweets about </w:t>
+      </w:r>
+      <w:proofErr w:type="spellStart"/>
+      <w:r>
+        <w:rPr>
+          <w:rFonts w:ascii="Times New Roman" w:eastAsia="Times New Roman" w:hAnsi="Times New Roman" w:cs="Times New Roman"/>
+          <w:b/>
+          <w:bCs/>
+          <w:sz w:val="24"/>
+          <w:szCs w:val="24"/>
+        </w:rPr>
+        <w:t>pupper</w:t>
+      </w:r>
+      <w:proofErr w:type="spellEnd"/>
+      <w:r>
+        <w:rPr>
+          <w:rFonts w:ascii="Times New Roman" w:eastAsia="Times New Roman" w:hAnsi="Times New Roman" w:cs="Times New Roman"/>
+          <w:b/>
+          <w:bCs/>
+          <w:sz w:val="24"/>
+          <w:szCs w:val="24"/>
+        </w:rPr>
+        <w:t xml:space="preserve"> dogs</w:t>
       </w:r>
     </w:p>
     <w:p>
@@ -1844,8 +1577,11 @@
         <w:pStyle w:val="ListParagraph"/>
         <w:ind w:left="360"/>
         <w:rPr>
-          <w:b/>
-          <w:bCs/>
+          <w:rFonts w:ascii="Times New Roman" w:eastAsia="Times New Roman" w:hAnsi="Times New Roman" w:cs="Times New Roman"/>
+          <w:b/>
+          <w:bCs/>
+          <w:sz w:val="24"/>
+          <w:szCs w:val="24"/>
         </w:rPr>
       </w:pPr>
     </w:p>
@@ -1868,7 +1604,265 @@
           <w:sz w:val="24"/>
           <w:szCs w:val="24"/>
         </w:rPr>
-        <w:t>Also it appears that</w:t>
+        <w:t xml:space="preserve">After seeing stats about </w:t>
+      </w:r>
+      <w:r>
+        <w:rPr>
+          <w:rFonts w:ascii="Times New Roman" w:eastAsia="Times New Roman" w:hAnsi="Times New Roman" w:cs="Times New Roman"/>
+          <w:sz w:val="24"/>
+          <w:szCs w:val="24"/>
+        </w:rPr>
+        <w:t>dog stage,</w:t>
+      </w:r>
+      <w:r>
+        <w:rPr>
+          <w:rFonts w:ascii="Times New Roman" w:eastAsia="Times New Roman" w:hAnsi="Times New Roman" w:cs="Times New Roman"/>
+          <w:sz w:val="24"/>
+          <w:szCs w:val="24"/>
+        </w:rPr>
+        <w:t xml:space="preserve"> it pops out that most tweets for </w:t>
+      </w:r>
+      <w:proofErr w:type="spellStart"/>
+      <w:r>
+        <w:rPr>
+          <w:rFonts w:ascii="Times New Roman" w:eastAsia="Times New Roman" w:hAnsi="Times New Roman" w:cs="Times New Roman"/>
+          <w:sz w:val="24"/>
+          <w:szCs w:val="24"/>
+        </w:rPr>
+        <w:t>pupper</w:t>
+      </w:r>
+      <w:proofErr w:type="spellEnd"/>
+      <w:r>
+        <w:rPr>
+          <w:rFonts w:ascii="Times New Roman" w:eastAsia="Times New Roman" w:hAnsi="Times New Roman" w:cs="Times New Roman"/>
+          <w:sz w:val="24"/>
+          <w:szCs w:val="24"/>
+        </w:rPr>
+        <w:t xml:space="preserve"> compared to other dog stages.</w:t>
+      </w:r>
+      <w:r>
+        <w:rPr>
+          <w:rFonts w:ascii="Times New Roman" w:eastAsia="Times New Roman" w:hAnsi="Times New Roman" w:cs="Times New Roman"/>
+          <w:noProof/>
+          <w:sz w:val="24"/>
+          <w:szCs w:val="24"/>
+        </w:rPr>
+        <w:t xml:space="preserve"> </w:t>
+      </w:r>
+    </w:p>
+    <w:p>
+      <w:pPr>
+        <w:pStyle w:val="ListParagraph"/>
+        <w:ind w:left="1080"/>
+        <w:rPr>
+          <w:rFonts w:ascii="Times New Roman" w:eastAsia="Times New Roman" w:hAnsi="Times New Roman" w:cs="Times New Roman"/>
+          <w:sz w:val="24"/>
+          <w:szCs w:val="24"/>
+        </w:rPr>
+      </w:pPr>
+    </w:p>
+    <w:p>
+      <w:pPr>
+        <w:pStyle w:val="ListParagraph"/>
+        <w:ind w:left="1080"/>
+        <w:rPr>
+          <w:rFonts w:ascii="Times New Roman" w:eastAsia="Times New Roman" w:hAnsi="Times New Roman" w:cs="Times New Roman"/>
+          <w:sz w:val="24"/>
+          <w:szCs w:val="24"/>
+        </w:rPr>
+      </w:pPr>
+    </w:p>
+    <w:p>
+      <w:pPr>
+        <w:ind w:left="720"/>
+        <w:rPr>
+          <w:rFonts w:ascii="Times New Roman" w:eastAsia="Times New Roman" w:hAnsi="Times New Roman" w:cs="Times New Roman"/>
+          <w:sz w:val="24"/>
+          <w:szCs w:val="24"/>
+        </w:rPr>
+      </w:pPr>
+      <w:r>
+        <w:rPr>
+          <w:rFonts w:ascii="Times New Roman" w:eastAsia="Times New Roman" w:hAnsi="Times New Roman" w:cs="Times New Roman"/>
+          <w:noProof/>
+          <w:sz w:val="24"/>
+          <w:szCs w:val="24"/>
+        </w:rPr>
+        <w:drawing>
+          <wp:inline distT="0" distB="0" distL="0" distR="0" wp14:anchorId="45BBFD06" wp14:editId="48DE7AF8">
+            <wp:extent cx="3421677" cy="1729890"/>
+            <wp:effectExtent l="0" t="0" r="7620" b="3810"/>
+            <wp:docPr id="5" name="Picture 5"/>
+            <wp:cNvGraphicFramePr>
+              <a:graphicFrameLocks xmlns:a="http://schemas.openxmlformats.org/drawingml/2006/main" noChangeAspect="1"/>
+            </wp:cNvGraphicFramePr>
+            <a:graphic xmlns:a="http://schemas.openxmlformats.org/drawingml/2006/main">
+              <a:graphicData uri="http://schemas.openxmlformats.org/drawingml/2006/picture">
+                <pic:pic xmlns:pic="http://schemas.openxmlformats.org/drawingml/2006/picture">
+                  <pic:nvPicPr>
+                    <pic:cNvPr id="5" name="Picture 5"/>
+                    <pic:cNvPicPr/>
+                  </pic:nvPicPr>
+                  <pic:blipFill>
+                    <a:blip r:embed="rId8">
+                      <a:extLst>
+                        <a:ext uri="{28A0092B-C50C-407E-A947-70E740481C1C}">
+                          <a14:useLocalDpi xmlns:a14="http://schemas.microsoft.com/office/drawing/2010/main" val="0"/>
+                        </a:ext>
+                      </a:extLst>
+                    </a:blip>
+                    <a:stretch>
+                      <a:fillRect/>
+                    </a:stretch>
+                  </pic:blipFill>
+                  <pic:spPr>
+                    <a:xfrm>
+                      <a:off x="0" y="0"/>
+                      <a:ext cx="3421677" cy="1729890"/>
+                    </a:xfrm>
+                    <a:prstGeom prst="rect">
+                      <a:avLst/>
+                    </a:prstGeom>
+                  </pic:spPr>
+                </pic:pic>
+              </a:graphicData>
+            </a:graphic>
+          </wp:inline>
+        </w:drawing>
+      </w:r>
+    </w:p>
+    <w:p>
+      <w:pPr>
+        <w:ind w:left="720"/>
+        <w:rPr>
+          <w:rFonts w:ascii="Times New Roman" w:eastAsia="Times New Roman" w:hAnsi="Times New Roman" w:cs="Times New Roman"/>
+          <w:sz w:val="24"/>
+          <w:szCs w:val="24"/>
+        </w:rPr>
+      </w:pPr>
+      <w:r>
+        <w:rPr>
+          <w:rFonts w:ascii="Times New Roman" w:eastAsia="Times New Roman" w:hAnsi="Times New Roman" w:cs="Times New Roman"/>
+          <w:noProof/>
+          <w:sz w:val="24"/>
+          <w:szCs w:val="24"/>
+        </w:rPr>
+        <w:lastRenderedPageBreak/>
+        <w:drawing>
+          <wp:inline distT="0" distB="0" distL="0" distR="0" wp14:anchorId="15251569" wp14:editId="2F6C18A7">
+            <wp:extent cx="4328535" cy="2888230"/>
+            <wp:effectExtent l="0" t="0" r="0" b="7620"/>
+            <wp:docPr id="8" name="Picture 8"/>
+            <wp:cNvGraphicFramePr>
+              <a:graphicFrameLocks xmlns:a="http://schemas.openxmlformats.org/drawingml/2006/main" noChangeAspect="1"/>
+            </wp:cNvGraphicFramePr>
+            <a:graphic xmlns:a="http://schemas.openxmlformats.org/drawingml/2006/main">
+              <a:graphicData uri="http://schemas.openxmlformats.org/drawingml/2006/picture">
+                <pic:pic xmlns:pic="http://schemas.openxmlformats.org/drawingml/2006/picture">
+                  <pic:nvPicPr>
+                    <pic:cNvPr id="8" name="Picture 8"/>
+                    <pic:cNvPicPr/>
+                  </pic:nvPicPr>
+                  <pic:blipFill>
+                    <a:blip r:embed="rId9">
+                      <a:extLst>
+                        <a:ext uri="{28A0092B-C50C-407E-A947-70E740481C1C}">
+                          <a14:useLocalDpi xmlns:a14="http://schemas.microsoft.com/office/drawing/2010/main" val="0"/>
+                        </a:ext>
+                      </a:extLst>
+                    </a:blip>
+                    <a:stretch>
+                      <a:fillRect/>
+                    </a:stretch>
+                  </pic:blipFill>
+                  <pic:spPr>
+                    <a:xfrm>
+                      <a:off x="0" y="0"/>
+                      <a:ext cx="4328535" cy="2888230"/>
+                    </a:xfrm>
+                    <a:prstGeom prst="rect">
+                      <a:avLst/>
+                    </a:prstGeom>
+                  </pic:spPr>
+                </pic:pic>
+              </a:graphicData>
+            </a:graphic>
+          </wp:inline>
+        </w:drawing>
+      </w:r>
+      <w:r>
+        <w:rPr>
+          <w:rFonts w:ascii="Times New Roman" w:eastAsia="Times New Roman" w:hAnsi="Times New Roman" w:cs="Times New Roman"/>
+          <w:sz w:val="24"/>
+          <w:szCs w:val="24"/>
+        </w:rPr>
+        <w:br/>
+      </w:r>
+    </w:p>
+    <w:p>
+      <w:pPr>
+        <w:pStyle w:val="ListParagraph"/>
+        <w:numPr>
+          <w:ilvl w:val="0"/>
+          <w:numId w:val="1"/>
+        </w:numPr>
+        <w:rPr>
+          <w:rFonts w:ascii="Times New Roman" w:eastAsia="Times New Roman" w:hAnsi="Times New Roman" w:cs="Times New Roman"/>
+          <w:b/>
+          <w:bCs/>
+          <w:sz w:val="24"/>
+          <w:szCs w:val="24"/>
+        </w:rPr>
+      </w:pPr>
+      <w:r>
+        <w:rPr>
+          <w:rFonts w:ascii="Times New Roman" w:eastAsia="Times New Roman" w:hAnsi="Times New Roman" w:cs="Times New Roman"/>
+          <w:b/>
+          <w:bCs/>
+          <w:sz w:val="24"/>
+          <w:szCs w:val="24"/>
+        </w:rPr>
+        <w:t>Top 10 most common names for dogs</w:t>
+      </w:r>
+    </w:p>
+    <w:p>
+      <w:pPr>
+        <w:pStyle w:val="ListParagraph"/>
+        <w:ind w:left="360"/>
+        <w:rPr>
+          <w:b/>
+          <w:bCs/>
+        </w:rPr>
+      </w:pPr>
+    </w:p>
+    <w:p>
+      <w:pPr>
+        <w:pStyle w:val="ListParagraph"/>
+        <w:numPr>
+          <w:ilvl w:val="0"/>
+          <w:numId w:val="3"/>
+        </w:numPr>
+        <w:rPr>
+          <w:rFonts w:ascii="Times New Roman" w:eastAsia="Times New Roman" w:hAnsi="Times New Roman" w:cs="Times New Roman"/>
+          <w:sz w:val="24"/>
+          <w:szCs w:val="24"/>
+        </w:rPr>
+      </w:pPr>
+      <w:r>
+        <w:rPr>
+          <w:rFonts w:ascii="Times New Roman" w:eastAsia="Times New Roman" w:hAnsi="Times New Roman" w:cs="Times New Roman"/>
+          <w:sz w:val="24"/>
+          <w:szCs w:val="24"/>
+        </w:rPr>
+        <w:t>Also,</w:t>
+      </w:r>
+      <w:r>
+        <w:rPr>
+          <w:rFonts w:ascii="Times New Roman" w:eastAsia="Times New Roman" w:hAnsi="Times New Roman" w:cs="Times New Roman"/>
+          <w:sz w:val="24"/>
+          <w:szCs w:val="24"/>
+        </w:rPr>
+        <w:t xml:space="preserve"> it appears that</w:t>
       </w:r>
       <w:r>
         <w:rPr>
@@ -1895,16 +1889,30 @@
         </w:rPr>
         <w:t xml:space="preserve"> the wide diversity in names for </w:t>
       </w:r>
-      <w:proofErr w:type="gramStart"/>
-      <w:r>
-        <w:rPr>
-          <w:rFonts w:ascii="Times New Roman" w:eastAsia="Times New Roman" w:hAnsi="Times New Roman" w:cs="Times New Roman"/>
-          <w:sz w:val="24"/>
-          <w:szCs w:val="24"/>
-        </w:rPr>
-        <w:t>dog ,</w:t>
-      </w:r>
-      <w:proofErr w:type="gramEnd"/>
+      <w:r>
+        <w:rPr>
+          <w:rFonts w:ascii="Times New Roman" w:eastAsia="Times New Roman" w:hAnsi="Times New Roman" w:cs="Times New Roman"/>
+          <w:sz w:val="24"/>
+          <w:szCs w:val="24"/>
+        </w:rPr>
+        <w:t>dog</w:t>
+      </w:r>
+      <w:r>
+        <w:rPr>
+          <w:rFonts w:ascii="Times New Roman" w:eastAsia="Times New Roman" w:hAnsi="Times New Roman" w:cs="Times New Roman"/>
+          <w:sz w:val="24"/>
+          <w:szCs w:val="24"/>
+        </w:rPr>
+        <w:t>s</w:t>
+      </w:r>
+      <w:r>
+        <w:rPr>
+          <w:rFonts w:ascii="Times New Roman" w:eastAsia="Times New Roman" w:hAnsi="Times New Roman" w:cs="Times New Roman"/>
+          <w:sz w:val="24"/>
+          <w:szCs w:val="24"/>
+        </w:rPr>
+        <w:t>,</w:t>
+      </w:r>
       <w:r>
         <w:rPr>
           <w:rFonts w:ascii="Times New Roman" w:eastAsia="Times New Roman" w:hAnsi="Times New Roman" w:cs="Times New Roman"/>
@@ -1946,14 +1954,6 @@
           <w:szCs w:val="24"/>
         </w:rPr>
       </w:pPr>
-      <w:r>
-        <w:rPr>
-          <w:rFonts w:ascii="Times New Roman" w:eastAsia="Times New Roman" w:hAnsi="Times New Roman" w:cs="Times New Roman"/>
-          <w:sz w:val="24"/>
-          <w:szCs w:val="24"/>
-        </w:rPr>
-        <w:t>Charlie</w:t>
-      </w:r>
     </w:p>
     <w:p>
       <w:pPr>
@@ -2034,7 +2034,7 @@
           <w:sz w:val="24"/>
           <w:szCs w:val="24"/>
         </w:rPr>
-        <w:t>Oliver</w:t>
+        <w:t>Charlie</w:t>
       </w:r>
     </w:p>
     <w:p>
@@ -2116,7 +2116,7 @@
           <w:sz w:val="24"/>
           <w:szCs w:val="24"/>
         </w:rPr>
-        <w:t>Lola</w:t>
+        <w:t>Oliver</w:t>
       </w:r>
     </w:p>
     <w:p>
@@ -2239,7 +2239,15 @@
           <w:sz w:val="24"/>
           <w:szCs w:val="24"/>
         </w:rPr>
-        <w:t>Bo</w:t>
+        <w:t>Daisy</w:t>
+      </w:r>
+      <w:r>
+        <w:rPr>
+          <w:rFonts w:ascii="Times New Roman" w:eastAsia="Times New Roman" w:hAnsi="Times New Roman" w:cs="Times New Roman"/>
+          <w:sz w:val="24"/>
+          <w:szCs w:val="24"/>
+        </w:rPr>
+        <w:t xml:space="preserve"> </w:t>
       </w:r>
     </w:p>
     <w:p>
@@ -2356,6 +2364,82 @@
           <w:szCs w:val="24"/>
         </w:rPr>
       </w:pPr>
+      <w:proofErr w:type="spellStart"/>
+      <w:r>
+        <w:rPr>
+          <w:rFonts w:ascii="Times New Roman" w:eastAsia="Times New Roman" w:hAnsi="Times New Roman" w:cs="Times New Roman"/>
+          <w:sz w:val="24"/>
+          <w:szCs w:val="24"/>
+        </w:rPr>
+        <w:t>Koda</w:t>
+      </w:r>
+      <w:proofErr w:type="spellEnd"/>
+    </w:p>
+    <w:p>
+      <w:pPr>
+        <w:pStyle w:val="ListParagraph"/>
+        <w:shd w:val="clear" w:color="auto" w:fill="FFFFFF"/>
+        <w:tabs>
+          <w:tab w:val="left" w:pos="916"/>
+          <w:tab w:val="left" w:pos="1832"/>
+          <w:tab w:val="left" w:pos="2748"/>
+          <w:tab w:val="left" w:pos="3664"/>
+          <w:tab w:val="left" w:pos="4580"/>
+          <w:tab w:val="left" w:pos="5496"/>
+          <w:tab w:val="left" w:pos="6412"/>
+          <w:tab w:val="left" w:pos="7328"/>
+          <w:tab w:val="left" w:pos="8244"/>
+          <w:tab w:val="left" w:pos="9160"/>
+          <w:tab w:val="left" w:pos="10076"/>
+          <w:tab w:val="left" w:pos="10992"/>
+          <w:tab w:val="left" w:pos="11908"/>
+          <w:tab w:val="left" w:pos="12824"/>
+          <w:tab w:val="left" w:pos="13740"/>
+          <w:tab w:val="left" w:pos="14656"/>
+        </w:tabs>
+        <w:wordWrap w:val="0"/>
+        <w:spacing w:after="0" w:line="240" w:lineRule="auto"/>
+        <w:ind w:left="1080"/>
+        <w:textAlignment w:val="baseline"/>
+        <w:rPr>
+          <w:rFonts w:ascii="Times New Roman" w:eastAsia="Times New Roman" w:hAnsi="Times New Roman" w:cs="Times New Roman"/>
+          <w:sz w:val="24"/>
+          <w:szCs w:val="24"/>
+        </w:rPr>
+      </w:pPr>
+    </w:p>
+    <w:p>
+      <w:pPr>
+        <w:pStyle w:val="ListParagraph"/>
+        <w:shd w:val="clear" w:color="auto" w:fill="FFFFFF"/>
+        <w:tabs>
+          <w:tab w:val="left" w:pos="916"/>
+          <w:tab w:val="left" w:pos="1832"/>
+          <w:tab w:val="left" w:pos="2748"/>
+          <w:tab w:val="left" w:pos="3664"/>
+          <w:tab w:val="left" w:pos="4580"/>
+          <w:tab w:val="left" w:pos="5496"/>
+          <w:tab w:val="left" w:pos="6412"/>
+          <w:tab w:val="left" w:pos="7328"/>
+          <w:tab w:val="left" w:pos="8244"/>
+          <w:tab w:val="left" w:pos="9160"/>
+          <w:tab w:val="left" w:pos="10076"/>
+          <w:tab w:val="left" w:pos="10992"/>
+          <w:tab w:val="left" w:pos="11908"/>
+          <w:tab w:val="left" w:pos="12824"/>
+          <w:tab w:val="left" w:pos="13740"/>
+          <w:tab w:val="left" w:pos="14656"/>
+        </w:tabs>
+        <w:wordWrap w:val="0"/>
+        <w:spacing w:after="0" w:line="240" w:lineRule="auto"/>
+        <w:ind w:left="1080"/>
+        <w:textAlignment w:val="baseline"/>
+        <w:rPr>
+          <w:rFonts w:ascii="Times New Roman" w:eastAsia="Times New Roman" w:hAnsi="Times New Roman" w:cs="Times New Roman"/>
+          <w:sz w:val="24"/>
+          <w:szCs w:val="24"/>
+        </w:rPr>
+      </w:pPr>
     </w:p>
     <w:p>
       <w:pPr>
@@ -2531,7 +2615,6 @@
           <w:sz w:val="24"/>
           <w:szCs w:val="24"/>
         </w:rPr>
-        <w:lastRenderedPageBreak/>
         <w:t>'golden_retriever'</w:t>
       </w:r>
     </w:p>
@@ -2594,18 +2677,9 @@
           <w:sz w:val="24"/>
           <w:szCs w:val="24"/>
         </w:rPr>
-        <w:t>'</w:t>
-      </w:r>
-      <w:proofErr w:type="spellStart"/>
-      <w:r>
-        <w:rPr>
-          <w:color w:val="000000"/>
-          <w:sz w:val="24"/>
-          <w:szCs w:val="24"/>
-        </w:rPr>
-        <w:t>Pembroke',</w:t>
-      </w:r>
-      <w:proofErr w:type="spellEnd"/>
+        <w:lastRenderedPageBreak/>
+        <w:t>'Pembroke',</w:t>
+      </w:r>
     </w:p>
     <w:p>
       <w:pPr>
@@ -2776,25 +2850,7 @@
           <w:sz w:val="24"/>
           <w:szCs w:val="24"/>
         </w:rPr>
-        <w:t>'</w:t>
-      </w:r>
-      <w:proofErr w:type="spellStart"/>
-      <w:r>
-        <w:rPr>
-          <w:color w:val="000000"/>
-          <w:sz w:val="24"/>
-          <w:szCs w:val="24"/>
-        </w:rPr>
-        <w:t>cocker_spaniel</w:t>
-      </w:r>
-      <w:proofErr w:type="spellEnd"/>
-      <w:r>
-        <w:rPr>
-          <w:color w:val="000000"/>
-          <w:sz w:val="24"/>
-          <w:szCs w:val="24"/>
-        </w:rPr>
-        <w:t>'</w:t>
+        <w:t>'malamute'</w:t>
       </w:r>
     </w:p>
     <w:p>
@@ -2826,10 +2882,10 @@
           <w:noProof/>
         </w:rPr>
         <w:drawing>
-          <wp:inline distT="0" distB="0" distL="0" distR="0" wp14:anchorId="543ABE3C" wp14:editId="013ED667">
-            <wp:extent cx="5859780" cy="3309409"/>
-            <wp:effectExtent l="0" t="0" r="7620" b="5715"/>
-            <wp:docPr id="6" name="Picture 6"/>
+          <wp:inline distT="0" distB="0" distL="0" distR="0" wp14:anchorId="1E1F7D31" wp14:editId="0401F6BB">
+            <wp:extent cx="4640982" cy="2621507"/>
+            <wp:effectExtent l="0" t="0" r="7620" b="7620"/>
+            <wp:docPr id="9" name="Picture 9"/>
             <wp:cNvGraphicFramePr>
               <a:graphicFrameLocks xmlns:a="http://schemas.openxmlformats.org/drawingml/2006/main" noChangeAspect="1"/>
             </wp:cNvGraphicFramePr>
@@ -2837,7 +2893,7 @@
               <a:graphicData uri="http://schemas.openxmlformats.org/drawingml/2006/picture">
                 <pic:pic xmlns:pic="http://schemas.openxmlformats.org/drawingml/2006/picture">
                   <pic:nvPicPr>
-                    <pic:cNvPr id="6" name="Picture 6"/>
+                    <pic:cNvPr id="9" name="Picture 9"/>
                     <pic:cNvPicPr/>
                   </pic:nvPicPr>
                   <pic:blipFill>
@@ -2855,7 +2911,7 @@
                   <pic:spPr>
                     <a:xfrm>
                       <a:off x="0" y="0"/>
-                      <a:ext cx="5884322" cy="3323270"/>
+                      <a:ext cx="4640982" cy="2621507"/>
                     </a:xfrm>
                     <a:prstGeom prst="rect">
                       <a:avLst/>

</xml_diff>